<commit_message>
updated task A review to include correct termination of program
</commit_message>
<xml_diff>
--- a/Task_A/Task_A_Review.docx
+++ b/Task_A/Task_A_Review.docx
@@ -753,8 +753,16 @@
       <w:r>
         <w:t>. Allocated space for String input prior to accepting the String.</w:t>
       </w:r>
-    </w:p>
-    <w:p>
+      <w:bookmarkStart w:id="0" w:name="_GoBack"/>
+      <w:bookmarkEnd w:id="0"/>
+    </w:p>
+    <w:p>
+      <w:pPr>
+        <w:rPr>
+          <w:color w:val="0563C1" w:themeColor="hyperlink"/>
+          <w:u w:val="single"/>
+        </w:rPr>
+      </w:pPr>
       <w:hyperlink r:id="rId9" w:history="1">
         <w:r>
           <w:rPr>
@@ -763,17 +771,33 @@
           <w:t>https://github.com/jynxmagic/MIPS-Assembly-Language/commit/b6ac553f664041c003bd6809f8cd7a0213a88531</w:t>
         </w:r>
       </w:hyperlink>
-      <w:bookmarkStart w:id="0" w:name="_GoBack"/>
-      <w:bookmarkEnd w:id="0"/>
+    </w:p>
+    <w:p>
+      <w:r>
+        <w:t>(</w:t>
+      </w:r>
+      <w:r>
+        <w:rPr>
+          <w:i/>
+        </w:rPr>
+        <w:t>Revision 3</w:t>
+      </w:r>
+      <w:r>
+        <w:t xml:space="preserve">) Correctly terminated program. </w:t>
+      </w:r>
+      <w:hyperlink r:id="rId10" w:history="1">
+        <w:r>
+          <w:rPr>
+            <w:rStyle w:val="Hyperlink"/>
+          </w:rPr>
+          <w:t>https://github.com/jynxmagic/MIPS-Assembly-Language/commit/8dfeae3e05a8908f5d59b2d359985ac745c0f626</w:t>
+        </w:r>
+      </w:hyperlink>
+      <w:r>
+        <w:t xml:space="preserve"> </w:t>
+      </w:r>
     </w:p>
     <w:p/>
-    <w:p>
-      <w:pPr>
-        <w:rPr>
-          <w:i/>
-        </w:rPr>
-      </w:pPr>
-    </w:p>
     <w:p>
       <w:pPr>
         <w:rPr>
@@ -3238,15 +3262,118 @@
     </w:p>
     <w:p>
       <w:pPr>
-        <w:rPr>
+        <w:shd w:val="clear" w:color="auto" w:fill="FFFFFF"/>
+        <w:spacing w:after="0" w:line="240" w:lineRule="auto"/>
+        <w:rPr>
+          <w:rFonts w:ascii="Courier New" w:eastAsia="Times New Roman" w:hAnsi="Courier New" w:cs="Courier New"/>
+          <w:color w:val="000000"/>
+          <w:sz w:val="20"/>
+          <w:szCs w:val="20"/>
+          <w:lang w:eastAsia="en-GB"/>
+        </w:rPr>
+      </w:pPr>
+      <w:r>
+        <w:rPr>
+          <w:rFonts w:ascii="Courier New" w:eastAsia="Times New Roman" w:hAnsi="Courier New" w:cs="Courier New"/>
+          <w:b/>
+          <w:bCs/>
+          <w:color w:val="FF8080"/>
+          <w:sz w:val="20"/>
+          <w:szCs w:val="20"/>
+          <w:lang w:eastAsia="en-GB"/>
+        </w:rPr>
+        <w:t>li</w:t>
+      </w:r>
+      <w:r>
+        <w:rPr>
+          <w:rFonts w:ascii="Courier New" w:eastAsia="Times New Roman" w:hAnsi="Courier New" w:cs="Courier New"/>
+          <w:color w:val="000000"/>
+          <w:sz w:val="20"/>
+          <w:szCs w:val="20"/>
+          <w:lang w:eastAsia="en-GB"/>
+        </w:rPr>
+        <w:t xml:space="preserve"> </w:t>
+      </w:r>
+      <w:r>
+        <w:rPr>
+          <w:rFonts w:ascii="Courier New" w:eastAsia="Times New Roman" w:hAnsi="Courier New" w:cs="Courier New"/>
+          <w:color w:val="8BE9FD"/>
+          <w:sz w:val="20"/>
+          <w:szCs w:val="20"/>
+          <w:lang w:eastAsia="en-GB"/>
+        </w:rPr>
+        <w:t>$v0</w:t>
+      </w:r>
+      <w:r>
+        <w:rPr>
+          <w:rFonts w:ascii="Courier New" w:eastAsia="Times New Roman" w:hAnsi="Courier New" w:cs="Courier New"/>
+          <w:color w:val="FF79C6"/>
+          <w:sz w:val="20"/>
+          <w:szCs w:val="20"/>
+          <w:lang w:eastAsia="en-GB"/>
+        </w:rPr>
+        <w:t>,</w:t>
+      </w:r>
+      <w:r>
+        <w:rPr>
+          <w:rFonts w:ascii="Courier New" w:eastAsia="Times New Roman" w:hAnsi="Courier New" w:cs="Courier New"/>
+          <w:color w:val="000000"/>
+          <w:sz w:val="20"/>
+          <w:szCs w:val="20"/>
+          <w:lang w:eastAsia="en-GB"/>
+        </w:rPr>
+        <w:t xml:space="preserve"> </w:t>
+      </w:r>
+      <w:r>
+        <w:rPr>
+          <w:rFonts w:ascii="Courier New" w:eastAsia="Times New Roman" w:hAnsi="Courier New" w:cs="Courier New"/>
+          <w:color w:val="FF5555"/>
+          <w:sz w:val="20"/>
+          <w:szCs w:val="20"/>
+          <w:lang w:eastAsia="en-GB"/>
+        </w:rPr>
+        <w:t>10</w:t>
+      </w:r>
+    </w:p>
+    <w:p>
+      <w:pPr>
+        <w:shd w:val="clear" w:color="auto" w:fill="FFFFFF"/>
+        <w:spacing w:after="0" w:line="240" w:lineRule="auto"/>
+        <w:rPr>
+          <w:rFonts w:ascii="Times New Roman" w:eastAsia="Times New Roman" w:hAnsi="Times New Roman" w:cs="Times New Roman"/>
+          <w:sz w:val="24"/>
+          <w:szCs w:val="24"/>
           <w:lang w:eastAsia="en-GB"/>
         </w:rPr>
       </w:pPr>
       <w:proofErr w:type="spellStart"/>
       <w:r>
         <w:rPr>
-          <w:lang w:eastAsia="en-GB"/>
-        </w:rPr>
+          <w:rFonts w:ascii="Courier New" w:eastAsia="Times New Roman" w:hAnsi="Courier New" w:cs="Courier New"/>
+          <w:b/>
+          <w:bCs/>
+          <w:color w:val="F8F8F2"/>
+          <w:sz w:val="20"/>
+          <w:szCs w:val="20"/>
+          <w:shd w:val="clear" w:color="auto" w:fill="282A36"/>
+          <w:lang w:eastAsia="en-GB"/>
+        </w:rPr>
+        <w:t>syscall</w:t>
+      </w:r>
+      <w:proofErr w:type="spellEnd"/>
+    </w:p>
+    <w:p>
+      <w:pPr>
+        <w:rPr>
+          <w:lang w:eastAsia="en-GB"/>
+        </w:rPr>
+      </w:pPr>
+      <w:proofErr w:type="spellStart"/>
+      <w:r>
+        <w:rPr>
+          <w:lang w:eastAsia="en-GB"/>
+        </w:rPr>
+        <w:lastRenderedPageBreak/>
         <w:t>Github</w:t>
       </w:r>
       <w:proofErr w:type="spellEnd"/>
@@ -3256,7 +3383,7 @@
         </w:rPr>
         <w:t xml:space="preserve"> commits: </w:t>
       </w:r>
-      <w:hyperlink r:id="rId10" w:history="1">
+      <w:hyperlink r:id="rId11" w:history="1">
         <w:r>
           <w:rPr>
             <w:rStyle w:val="Hyperlink"/>
@@ -3265,12 +3392,6 @@
           <w:t>https://github.com/jynxmagic/MIPS-Assembly-Language/commits/master/Task_A/Task_A.asm</w:t>
         </w:r>
       </w:hyperlink>
-      <w:r>
-        <w:rPr>
-          <w:lang w:eastAsia="en-GB"/>
-        </w:rPr>
-        <w:t xml:space="preserve"> </w:t>
-      </w:r>
     </w:p>
     <w:sectPr>
       <w:pgSz w:w="11906" w:h="16838"/>

</xml_diff>